<commit_message>
Trend analysis on gender purchasing habbits
</commit_message>
<xml_diff>
--- a/HeroesOfPymoli/Heroes of Pymoli-Trend Analysis.docx
+++ b/HeroesOfPymoli/Heroes of Pymoli-Trend Analysis.docx
@@ -15,6 +15,35 @@
         <w:t xml:space="preserve"> – Trend Analysis</w:t>
       </w:r>
     </w:p>
+    <w:p>
+      <w:pPr>
+        <w:pStyle w:val="ListParagraph"/>
+        <w:numPr>
+          <w:ilvl w:val="0"/>
+          <w:numId w:val="1"/>
+        </w:numPr>
+      </w:pPr>
+      <w:r>
+        <w:t xml:space="preserve">Although females only account for approximately 14% of players, they are more inclined to spend more on the purchase of additional items.  Heroes of </w:t>
+      </w:r>
+      <w:proofErr w:type="spellStart"/>
+      <w:r>
+        <w:t>Pymoli</w:t>
+      </w:r>
+      <w:proofErr w:type="spellEnd"/>
+      <w:r>
+        <w:t xml:space="preserve"> could potentially capture more revenue if they targeted more marketing towards females. </w:t>
+      </w:r>
+    </w:p>
+    <w:p>
+      <w:pPr>
+        <w:pStyle w:val="ListParagraph"/>
+        <w:numPr>
+          <w:ilvl w:val="0"/>
+          <w:numId w:val="1"/>
+        </w:numPr>
+      </w:pPr>
+    </w:p>
     <w:sectPr>
       <w:pgSz w:w="12240" w:h="15840"/>
       <w:pgMar w:top="1440" w:right="1440" w:bottom="1440" w:left="1440" w:header="720" w:footer="720" w:gutter="0"/>
@@ -23,6 +52,103 @@
     </w:sectPr>
   </w:body>
 </w:document>
+</file>
+
+<file path=word/numbering.xml><?xml version="1.0" encoding="utf-8"?>
+<w:numbering xmlns:wpc="http://schemas.microsoft.com/office/word/2010/wordprocessingCanvas" xmlns:cx="http://schemas.microsoft.com/office/drawing/2014/chartex" xmlns:cx1="http://schemas.microsoft.com/office/drawing/2015/9/8/chartex" xmlns:cx2="http://schemas.microsoft.com/office/drawing/2015/10/21/chartex" xmlns:cx3="http://schemas.microsoft.com/office/drawing/2016/5/9/chartex" xmlns:cx4="http://schemas.microsoft.com/office/drawing/2016/5/10/chartex" xmlns:cx5="http://schemas.microsoft.com/office/drawing/2016/5/11/chartex" xmlns:cx6="http://schemas.microsoft.com/office/drawing/2016/5/12/chartex" xmlns:cx7="http://schemas.microsoft.com/office/drawing/2016/5/13/chartex" xmlns:cx8="http://schemas.microsoft.com/office/drawing/2016/5/14/chartex" xmlns:mc="http://schemas.openxmlformats.org/markup-compatibility/2006" xmlns:aink="http://schemas.microsoft.com/office/drawing/2016/ink" xmlns:am3d="http://schemas.microsoft.com/office/drawing/2017/model3d" xmlns:o="urn:schemas-microsoft-com:office:office" xmlns:r="http://schemas.openxmlformats.org/officeDocument/2006/relationships" xmlns:m="http://schemas.openxmlformats.org/officeDocument/2006/math" xmlns:v="urn:schemas-microsoft-com:vml" xmlns:wp14="http://schemas.microsoft.com/office/word/2010/wordprocessingDrawing" xmlns:wp="http://schemas.openxmlformats.org/drawingml/2006/wordprocessingDrawing" xmlns:w10="urn:schemas-microsoft-com:office:word" xmlns:w="http://schemas.openxmlformats.org/wordprocessingml/2006/main" xmlns:w14="http://schemas.microsoft.com/office/word/2010/wordml" xmlns:w15="http://schemas.microsoft.com/office/word/2012/wordml" xmlns:w16cex="http://schemas.microsoft.com/office/word/2018/wordml/cex" xmlns:w16cid="http://schemas.microsoft.com/office/word/2016/wordml/cid" xmlns:w16="http://schemas.microsoft.com/office/word/2018/wordml" xmlns:w16se="http://schemas.microsoft.com/office/word/2015/wordml/symex" xmlns:wpg="http://schemas.microsoft.com/office/word/2010/wordprocessingGroup" xmlns:wpi="http://schemas.microsoft.com/office/word/2010/wordprocessingInk" xmlns:wne="http://schemas.microsoft.com/office/word/2006/wordml" xmlns:wps="http://schemas.microsoft.com/office/word/2010/wordprocessingShape" mc:Ignorable="w14 w15 w16se w16cid w16 w16cex wp14">
+  <w:abstractNum w:abstractNumId="0" w15:restartNumberingAfterBreak="0">
+    <w:nsid w:val="3CDD25B1"/>
+    <w:multiLevelType w:val="hybridMultilevel"/>
+    <w:tmpl w:val="AA1EB572"/>
+    <w:lvl w:ilvl="0" w:tplc="0409000F">
+      <w:start w:val="1"/>
+      <w:numFmt w:val="decimal"/>
+      <w:lvlText w:val="%1."/>
+      <w:lvlJc w:val="left"/>
+      <w:pPr>
+        <w:ind w:left="720" w:hanging="360"/>
+      </w:pPr>
+      <w:rPr>
+        <w:rFonts w:hint="default"/>
+      </w:rPr>
+    </w:lvl>
+    <w:lvl w:ilvl="1" w:tplc="04090019" w:tentative="1">
+      <w:start w:val="1"/>
+      <w:numFmt w:val="lowerLetter"/>
+      <w:lvlText w:val="%2."/>
+      <w:lvlJc w:val="left"/>
+      <w:pPr>
+        <w:ind w:left="1440" w:hanging="360"/>
+      </w:pPr>
+    </w:lvl>
+    <w:lvl w:ilvl="2" w:tplc="0409001B" w:tentative="1">
+      <w:start w:val="1"/>
+      <w:numFmt w:val="lowerRoman"/>
+      <w:lvlText w:val="%3."/>
+      <w:lvlJc w:val="right"/>
+      <w:pPr>
+        <w:ind w:left="2160" w:hanging="180"/>
+      </w:pPr>
+    </w:lvl>
+    <w:lvl w:ilvl="3" w:tplc="0409000F" w:tentative="1">
+      <w:start w:val="1"/>
+      <w:numFmt w:val="decimal"/>
+      <w:lvlText w:val="%4."/>
+      <w:lvlJc w:val="left"/>
+      <w:pPr>
+        <w:ind w:left="2880" w:hanging="360"/>
+      </w:pPr>
+    </w:lvl>
+    <w:lvl w:ilvl="4" w:tplc="04090019" w:tentative="1">
+      <w:start w:val="1"/>
+      <w:numFmt w:val="lowerLetter"/>
+      <w:lvlText w:val="%5."/>
+      <w:lvlJc w:val="left"/>
+      <w:pPr>
+        <w:ind w:left="3600" w:hanging="360"/>
+      </w:pPr>
+    </w:lvl>
+    <w:lvl w:ilvl="5" w:tplc="0409001B" w:tentative="1">
+      <w:start w:val="1"/>
+      <w:numFmt w:val="lowerRoman"/>
+      <w:lvlText w:val="%6."/>
+      <w:lvlJc w:val="right"/>
+      <w:pPr>
+        <w:ind w:left="4320" w:hanging="180"/>
+      </w:pPr>
+    </w:lvl>
+    <w:lvl w:ilvl="6" w:tplc="0409000F" w:tentative="1">
+      <w:start w:val="1"/>
+      <w:numFmt w:val="decimal"/>
+      <w:lvlText w:val="%7."/>
+      <w:lvlJc w:val="left"/>
+      <w:pPr>
+        <w:ind w:left="5040" w:hanging="360"/>
+      </w:pPr>
+    </w:lvl>
+    <w:lvl w:ilvl="7" w:tplc="04090019" w:tentative="1">
+      <w:start w:val="1"/>
+      <w:numFmt w:val="lowerLetter"/>
+      <w:lvlText w:val="%8."/>
+      <w:lvlJc w:val="left"/>
+      <w:pPr>
+        <w:ind w:left="5760" w:hanging="360"/>
+      </w:pPr>
+    </w:lvl>
+    <w:lvl w:ilvl="8" w:tplc="0409001B" w:tentative="1">
+      <w:start w:val="1"/>
+      <w:numFmt w:val="lowerRoman"/>
+      <w:lvlText w:val="%9."/>
+      <w:lvlJc w:val="right"/>
+      <w:pPr>
+        <w:ind w:left="6480" w:hanging="180"/>
+      </w:pPr>
+    </w:lvl>
+  </w:abstractNum>
+  <w:num w:numId="1">
+    <w:abstractNumId w:val="0"/>
+  </w:num>
+</w:numbering>
 </file>
 
 <file path=word/styles.xml><?xml version="1.0" encoding="utf-8"?>
@@ -148,6 +274,7 @@
     <w:lsdException w:name="HTML Sample" w:semiHidden="1" w:unhideWhenUsed="1"/>
     <w:lsdException w:name="HTML Typewriter" w:semiHidden="1" w:unhideWhenUsed="1"/>
     <w:lsdException w:name="HTML Variable" w:semiHidden="1" w:unhideWhenUsed="1"/>
+    <w:lsdException w:name="Normal Table" w:semiHidden="1" w:unhideWhenUsed="1"/>
     <w:lsdException w:name="annotation subject" w:semiHidden="1" w:unhideWhenUsed="1"/>
     <w:lsdException w:name="No List" w:semiHidden="1" w:unhideWhenUsed="1"/>
     <w:lsdException w:name="Outline List 1" w:semiHidden="1" w:unhideWhenUsed="1"/>
@@ -194,8 +321,10 @@
     <w:lsdException w:name="Table Subtle 2" w:semiHidden="1" w:unhideWhenUsed="1"/>
     <w:lsdException w:name="Table Web 1" w:semiHidden="1" w:unhideWhenUsed="1"/>
     <w:lsdException w:name="Table Web 2" w:semiHidden="1" w:unhideWhenUsed="1"/>
+    <w:lsdException w:name="Table Web 3" w:semiHidden="1" w:unhideWhenUsed="1"/>
     <w:lsdException w:name="Balloon Text" w:semiHidden="1" w:unhideWhenUsed="1"/>
     <w:lsdException w:name="Table Grid" w:uiPriority="39"/>
+    <w:lsdException w:name="Table Theme" w:semiHidden="1" w:unhideWhenUsed="1"/>
     <w:lsdException w:name="Placeholder Text" w:semiHidden="1"/>
     <w:lsdException w:name="No Spacing" w:uiPriority="1" w:qFormat="1"/>
     <w:lsdException w:name="Light Shading" w:uiPriority="60"/>
@@ -447,6 +576,17 @@
     <w:uiPriority w:val="99"/>
     <w:semiHidden/>
     <w:unhideWhenUsed/>
+  </w:style>
+  <w:style w:type="paragraph" w:styleId="ListParagraph">
+    <w:name w:val="List Paragraph"/>
+    <w:basedOn w:val="Normal"/>
+    <w:uiPriority w:val="34"/>
+    <w:qFormat/>
+    <w:rsid w:val="005C36F7"/>
+    <w:pPr>
+      <w:ind w:left="720"/>
+      <w:contextualSpacing/>
+    </w:pPr>
   </w:style>
 </w:styles>
 </file>

</xml_diff>

<commit_message>
Final trend analysis for review
</commit_message>
<xml_diff>
--- a/HeroesOfPymoli/Heroes of Pymoli-Trend Analysis.docx
+++ b/HeroesOfPymoli/Heroes of Pymoli-Trend Analysis.docx
@@ -4,15 +4,7 @@
   <w:body>
     <w:p>
       <w:r>
-        <w:t xml:space="preserve">Heroes of </w:t>
-      </w:r>
-      <w:proofErr w:type="spellStart"/>
-      <w:r>
-        <w:t>Pymoli</w:t>
-      </w:r>
-      <w:proofErr w:type="spellEnd"/>
-      <w:r>
-        <w:t xml:space="preserve"> – Trend Analysis</w:t>
+        <w:t>Heroes of Pymoli – Trend Analysis</w:t>
       </w:r>
     </w:p>
     <w:p>
@@ -24,16 +16,13 @@
         </w:numPr>
       </w:pPr>
       <w:r>
-        <w:t xml:space="preserve">Although females only account for approximately 14% of players, they are more inclined to spend more on the purchase of additional items.  Heroes of </w:t>
+        <w:t xml:space="preserve">Although females only account for approximately 14% of players, they are more inclined to spend more on the purchase of additional items.  Heroes of Pymoli could potentially capture more revenue if they targeted more marketing towards females. </w:t>
       </w:r>
-      <w:proofErr w:type="spellStart"/>
-      <w:r>
-        <w:t>Pymoli</w:t>
-      </w:r>
-      <w:proofErr w:type="spellEnd"/>
-      <w:r>
-        <w:t xml:space="preserve"> could potentially capture more revenue if they targeted more marketing towards females. </w:t>
-      </w:r>
+    </w:p>
+    <w:p>
+      <w:pPr>
+        <w:pStyle w:val="ListParagraph"/>
+      </w:pPr>
     </w:p>
     <w:p>
       <w:pPr>
@@ -43,6 +32,57 @@
           <w:numId w:val="1"/>
         </w:numPr>
       </w:pPr>
+      <w:r>
+        <w:t xml:space="preserve">The items purchase price does not appear to be a significant deterrent for players.  The </w:t>
+      </w:r>
+      <w:r>
+        <w:t xml:space="preserve">Final Critic addition is purchased the most, yet the price is at a higher level.  The items content appears more appealing than price. </w:t>
+      </w:r>
+    </w:p>
+    <w:p>
+      <w:pPr>
+        <w:pStyle w:val="ListParagraph"/>
+      </w:pPr>
+    </w:p>
+    <w:p>
+      <w:pPr>
+        <w:pStyle w:val="ListParagraph"/>
+      </w:pPr>
+    </w:p>
+    <w:p>
+      <w:pPr>
+        <w:pStyle w:val="ListParagraph"/>
+        <w:numPr>
+          <w:ilvl w:val="0"/>
+          <w:numId w:val="1"/>
+        </w:numPr>
+      </w:pPr>
+      <w:r>
+        <w:t xml:space="preserve">The 20-24 age range is the most lucrative in terms of total revenue, however, this age bracket is less inclined to spend on higher priced items, but more inclined on purchasing multiple items.  This is represented by the difference between the </w:t>
+      </w:r>
+      <w:r>
+        <w:rPr>
+          <w:rFonts w:ascii="Helvetica" w:hAnsi="Helvetica" w:cs="Helvetica"/>
+          <w:color w:val="000000"/>
+          <w:sz w:val="18"/>
+          <w:szCs w:val="18"/>
+          <w:shd w:val="clear" w:color="auto" w:fill="FFFFFF"/>
+        </w:rPr>
+        <w:t>Average Purchase Price</w:t>
+      </w:r>
+      <w:r>
+        <w:rPr>
+          <w:rFonts w:ascii="Helvetica" w:hAnsi="Helvetica" w:cs="Helvetica"/>
+          <w:color w:val="000000"/>
+          <w:sz w:val="18"/>
+          <w:szCs w:val="18"/>
+          <w:shd w:val="clear" w:color="auto" w:fill="FFFFFF"/>
+        </w:rPr>
+        <w:t xml:space="preserve"> and the Average Total Purchase Price</w:t>
+      </w:r>
+      <w:r>
+        <w:t xml:space="preserve">. </w:t>
+      </w:r>
     </w:p>
     <w:sectPr>
       <w:pgSz w:w="12240" w:h="15840"/>

</xml_diff>